<commit_message>
Added locations API, edited layout
</commit_message>
<xml_diff>
--- a/Seminarska documents/Prijava teme/Asistent Slivko Emp Seminarska.docx
+++ b/Seminarska documents/Prijava teme/Asistent Slivko Emp Seminarska.docx
@@ -133,12 +133,7 @@
         <w:t>za potnike, ki bodo prisotni v letu. Sam uporabnik bo prijavljen v aplikacijo z računom, ki bo že imel informacije kot so njegovo ime, starost ipd.</w:t>
       </w:r>
       <w:r>
-        <w:t xml:space="preserve"> Seveda se bo moral uporabnik pri prvi uporabi aplikacije </w:t>
-      </w:r>
-      <w:bookmarkStart w:id="0" w:name="_GoBack"/>
-      <w:bookmarkEnd w:id="0"/>
-      <w:r>
-        <w:t>prijaviti ali registrirati. Za to bo ponovno potrebna podatkovna baza.</w:t>
+        <w:t xml:space="preserve"> Seveda se bo moral uporabnik pri prvi uporabi aplikacije prijaviti ali registrirati. Za to bo ponovno potrebna podatkovna baza.</w:t>
       </w:r>
       <w:r>
         <w:t>Uporabnik bo pa lahko ostale potnike še vnesel. Prikazali se mu bodo potniki, ki jih je že vnesel prej, tako da mu ne bo treb</w:t>
@@ -244,10 +239,70 @@
     </w:p>
     <w:p>
       <w:pPr>
+        <w:pStyle w:val="Heading1"/>
+      </w:pPr>
+      <w:r>
+        <w:lastRenderedPageBreak/>
+        <w:t>Razdelitev dela</w:t>
+      </w:r>
+    </w:p>
+    <w:p>
+      <w:r>
+        <w:t>Delo si bomo razdelili približno na naslednje teme:</w:t>
+      </w:r>
+    </w:p>
+    <w:p>
+      <w:pPr>
+        <w:pStyle w:val="ListParagraph"/>
+        <w:numPr>
+          <w:ilvl w:val="0"/>
+          <w:numId w:val="2"/>
+        </w:numPr>
+      </w:pPr>
+      <w:r>
+        <w:t>Matic Vrtačnik – Izdelava prijave in registracije</w:t>
+      </w:r>
+    </w:p>
+    <w:p>
+      <w:pPr>
+        <w:pStyle w:val="ListParagraph"/>
+        <w:numPr>
+          <w:ilvl w:val="0"/>
+          <w:numId w:val="2"/>
+        </w:numPr>
+      </w:pPr>
+      <w:r>
+        <w:t>Aleks Kobentar – Priprava in zapolnitev Baze</w:t>
+      </w:r>
+    </w:p>
+    <w:p>
+      <w:pPr>
+        <w:pStyle w:val="ListParagraph"/>
+        <w:numPr>
+          <w:ilvl w:val="0"/>
+          <w:numId w:val="2"/>
+        </w:numPr>
+      </w:pPr>
+      <w:r>
+        <w:t>Jernej Habjan – Urejanje uporabniškega vmesnika</w:t>
+      </w:r>
+    </w:p>
+    <w:p>
+      <w:r>
+        <w:t>Seveda si bomo pa naloge malo menjavali, saj bomo naredili skupen Github, kjer bomo objavljali kodo in ToDo datoteke.</w:t>
+      </w:r>
+    </w:p>
+    <w:p>
+      <w:pPr>
         <w:jc w:val="right"/>
       </w:pPr>
       <w:r>
-        <w:t>27. 11. 17</w:t>
+        <w:t>30</w:t>
+      </w:r>
+      <w:bookmarkStart w:id="0" w:name="_GoBack"/>
+      <w:bookmarkEnd w:id="0"/>
+      <w:r>
+        <w:t>. 11. 17</w:t>
       </w:r>
     </w:p>
     <w:p>
@@ -382,8 +437,124 @@
       </w:rPr>
     </w:lvl>
   </w:abstractNum>
+  <w:abstractNum w:abstractNumId="1">
+    <w:nsid w:val="379A3B1C"/>
+    <w:multiLevelType w:val="hybridMultilevel"/>
+    <w:tmpl w:val="B7B64256"/>
+    <w:lvl w:ilvl="0" w:tplc="04240001">
+      <w:start w:val="1"/>
+      <w:numFmt w:val="bullet"/>
+      <w:lvlText w:val=""/>
+      <w:lvlJc w:val="left"/>
+      <w:pPr>
+        <w:ind w:left="720" w:hanging="360"/>
+      </w:pPr>
+      <w:rPr>
+        <w:rFonts w:ascii="Symbol" w:hAnsi="Symbol" w:hint="default"/>
+      </w:rPr>
+    </w:lvl>
+    <w:lvl w:ilvl="1" w:tplc="04240003" w:tentative="1">
+      <w:start w:val="1"/>
+      <w:numFmt w:val="bullet"/>
+      <w:lvlText w:val="o"/>
+      <w:lvlJc w:val="left"/>
+      <w:pPr>
+        <w:ind w:left="1440" w:hanging="360"/>
+      </w:pPr>
+      <w:rPr>
+        <w:rFonts w:ascii="Courier New" w:hAnsi="Courier New" w:cs="Courier New" w:hint="default"/>
+      </w:rPr>
+    </w:lvl>
+    <w:lvl w:ilvl="2" w:tplc="04240005" w:tentative="1">
+      <w:start w:val="1"/>
+      <w:numFmt w:val="bullet"/>
+      <w:lvlText w:val=""/>
+      <w:lvlJc w:val="left"/>
+      <w:pPr>
+        <w:ind w:left="2160" w:hanging="360"/>
+      </w:pPr>
+      <w:rPr>
+        <w:rFonts w:ascii="Wingdings" w:hAnsi="Wingdings" w:hint="default"/>
+      </w:rPr>
+    </w:lvl>
+    <w:lvl w:ilvl="3" w:tplc="04240001" w:tentative="1">
+      <w:start w:val="1"/>
+      <w:numFmt w:val="bullet"/>
+      <w:lvlText w:val=""/>
+      <w:lvlJc w:val="left"/>
+      <w:pPr>
+        <w:ind w:left="2880" w:hanging="360"/>
+      </w:pPr>
+      <w:rPr>
+        <w:rFonts w:ascii="Symbol" w:hAnsi="Symbol" w:hint="default"/>
+      </w:rPr>
+    </w:lvl>
+    <w:lvl w:ilvl="4" w:tplc="04240003" w:tentative="1">
+      <w:start w:val="1"/>
+      <w:numFmt w:val="bullet"/>
+      <w:lvlText w:val="o"/>
+      <w:lvlJc w:val="left"/>
+      <w:pPr>
+        <w:ind w:left="3600" w:hanging="360"/>
+      </w:pPr>
+      <w:rPr>
+        <w:rFonts w:ascii="Courier New" w:hAnsi="Courier New" w:cs="Courier New" w:hint="default"/>
+      </w:rPr>
+    </w:lvl>
+    <w:lvl w:ilvl="5" w:tplc="04240005" w:tentative="1">
+      <w:start w:val="1"/>
+      <w:numFmt w:val="bullet"/>
+      <w:lvlText w:val=""/>
+      <w:lvlJc w:val="left"/>
+      <w:pPr>
+        <w:ind w:left="4320" w:hanging="360"/>
+      </w:pPr>
+      <w:rPr>
+        <w:rFonts w:ascii="Wingdings" w:hAnsi="Wingdings" w:hint="default"/>
+      </w:rPr>
+    </w:lvl>
+    <w:lvl w:ilvl="6" w:tplc="04240001" w:tentative="1">
+      <w:start w:val="1"/>
+      <w:numFmt w:val="bullet"/>
+      <w:lvlText w:val=""/>
+      <w:lvlJc w:val="left"/>
+      <w:pPr>
+        <w:ind w:left="5040" w:hanging="360"/>
+      </w:pPr>
+      <w:rPr>
+        <w:rFonts w:ascii="Symbol" w:hAnsi="Symbol" w:hint="default"/>
+      </w:rPr>
+    </w:lvl>
+    <w:lvl w:ilvl="7" w:tplc="04240003" w:tentative="1">
+      <w:start w:val="1"/>
+      <w:numFmt w:val="bullet"/>
+      <w:lvlText w:val="o"/>
+      <w:lvlJc w:val="left"/>
+      <w:pPr>
+        <w:ind w:left="5760" w:hanging="360"/>
+      </w:pPr>
+      <w:rPr>
+        <w:rFonts w:ascii="Courier New" w:hAnsi="Courier New" w:cs="Courier New" w:hint="default"/>
+      </w:rPr>
+    </w:lvl>
+    <w:lvl w:ilvl="8" w:tplc="04240005" w:tentative="1">
+      <w:start w:val="1"/>
+      <w:numFmt w:val="bullet"/>
+      <w:lvlText w:val=""/>
+      <w:lvlJc w:val="left"/>
+      <w:pPr>
+        <w:ind w:left="6480" w:hanging="360"/>
+      </w:pPr>
+      <w:rPr>
+        <w:rFonts w:ascii="Wingdings" w:hAnsi="Wingdings" w:hint="default"/>
+      </w:rPr>
+    </w:lvl>
+  </w:abstractNum>
   <w:num w:numId="1">
     <w:abstractNumId w:val="0"/>
+  </w:num>
+  <w:num w:numId="2">
+    <w:abstractNumId w:val="1"/>
   </w:num>
 </w:numbering>
 </file>

</xml_diff>